<commit_message>
Debug the code and change the designing
</commit_message>
<xml_diff>
--- a/Architecture.docx
+++ b/Architecture.docx
@@ -1934,7 +1934,27 @@
           <w:sz w:val="24"/>
           <w:szCs w:val="24"/>
         </w:rPr>
-        <w:t>Support Multi-language of programming</w:t>
+        <w:t xml:space="preserve">Support </w:t>
+      </w:r>
+      <w:proofErr w:type="gramStart"/>
+      <w:r>
+        <w:rPr>
+          <w:b/>
+          <w:bCs/>
+          <w:sz w:val="24"/>
+          <w:szCs w:val="24"/>
+        </w:rPr>
+        <w:t>Multi-language</w:t>
+      </w:r>
+      <w:proofErr w:type="gramEnd"/>
+      <w:r>
+        <w:rPr>
+          <w:b/>
+          <w:bCs/>
+          <w:sz w:val="24"/>
+          <w:szCs w:val="24"/>
+        </w:rPr>
+        <w:t xml:space="preserve"> of programming</w:t>
       </w:r>
     </w:p>
     <w:p>
@@ -1958,8 +1978,19 @@
           <w:sz w:val="24"/>
           <w:szCs w:val="24"/>
         </w:rPr>
-        <w:t>Allow the collaboration among the users;</w:t>
-      </w:r>
+        <w:t xml:space="preserve">Allow the collaboration among the </w:t>
+      </w:r>
+      <w:proofErr w:type="gramStart"/>
+      <w:r>
+        <w:rPr>
+          <w:b/>
+          <w:bCs/>
+          <w:sz w:val="24"/>
+          <w:szCs w:val="24"/>
+        </w:rPr>
+        <w:t>users;</w:t>
+      </w:r>
+      <w:proofErr w:type="gramEnd"/>
     </w:p>
     <w:sectPr>
       <w:pgSz w:w="11906" w:h="16838"/>
@@ -4751,6 +4782,7 @@
   <w:style w:type="character" w:default="1" w:styleId="DefaultParagraphFont">
     <w:name w:val="Default Paragraph Font"/>
     <w:uiPriority w:val="1"/>
+    <w:semiHidden/>
     <w:unhideWhenUsed/>
   </w:style>
   <w:style w:type="table" w:default="1" w:styleId="TableNormal">

</xml_diff>